<commit_message>
changing from pages to word
</commit_message>
<xml_diff>
--- a/Group8ProjectDescription.docx
+++ b/Group8ProjectDescription.docx
@@ -2279,6 +2279,7 @@
         <w:ind w:left="720" w:hanging="720"/>
         <w:rPr>
           <w:rFonts w:eastAsia="Arial"/>
+          <w:w w:val="99"/>
         </w:rPr>
       </w:pPr>
       <w:bookmarkStart w:id="2" w:name="_Toc22550263"/>
@@ -2320,12 +2321,32 @@
     </w:p>
     <w:p>
       <w:pPr>
-        <w:spacing w:before="18" w:line="220" w:lineRule="exact"/>
-        <w:rPr>
-          <w:sz w:val="22"/>
-          <w:szCs w:val="22"/>
-        </w:rPr>
-      </w:pPr>
+        <w:rPr>
+          <w:rFonts w:eastAsia="Arial"/>
+        </w:rPr>
+      </w:pPr>
+    </w:p>
+    <w:p>
+      <w:pPr>
+        <w:rPr>
+          <w:rStyle w:val="None"/>
+          <w:rFonts w:ascii="Arial" w:eastAsia="Helvetica" w:hAnsi="Arial" w:cs="Arial"/>
+          <w:bCs/>
+          <w:sz w:val="22"/>
+          <w:szCs w:val="22"/>
+        </w:rPr>
+      </w:pPr>
+      <w:r>
+        <w:rPr>
+          <w:rStyle w:val="None"/>
+          <w:rFonts w:ascii="Arial" w:eastAsiaTheme="majorEastAsia" w:hAnsi="Arial" w:cs="Arial"/>
+          <w:bCs/>
+          <w:sz w:val="22"/>
+          <w:szCs w:val="22"/>
+          <w:lang w:val="es-ES_tradnl"/>
+        </w:rPr>
+        <w:t>The purpose is to improve the administrator’s efficiency. Making his job easier and faster.</w:t>
+      </w:r>
     </w:p>
     <w:p>
       <w:pPr>
@@ -2337,41 +2358,6 @@
           <w:szCs w:val="22"/>
         </w:rPr>
       </w:pPr>
-      <w:r>
-        <w:rPr>
-          <w:rFonts w:ascii="Arial" w:eastAsia="Arial" w:hAnsi="Arial" w:cs="Arial"/>
-          <w:sz w:val="22"/>
-          <w:szCs w:val="22"/>
-        </w:rPr>
-        <w:t>The purpose is to help the administrator having a better tool for managing the exam periods.</w:t>
-      </w:r>
-    </w:p>
-    <w:p>
-      <w:pPr>
-        <w:autoSpaceDE w:val="0"/>
-        <w:autoSpaceDN w:val="0"/>
-        <w:adjustRightInd w:val="0"/>
-        <w:spacing w:after="200" w:line="276" w:lineRule="auto"/>
-        <w:rPr>
-          <w:rFonts w:ascii="Calibri" w:hAnsi="Calibri" w:cs="Calibri"/>
-          <w:b/>
-          <w:bCs/>
-          <w:sz w:val="22"/>
-          <w:szCs w:val="22"/>
-          <w:lang w:val="en"/>
-        </w:rPr>
-      </w:pPr>
-      <w:r>
-        <w:rPr>
-          <w:rFonts w:ascii="Calibri" w:hAnsi="Calibri" w:cs="Calibri"/>
-          <w:b/>
-          <w:bCs/>
-          <w:sz w:val="22"/>
-          <w:szCs w:val="22"/>
-          <w:lang w:val="en"/>
-        </w:rPr>
-        <w:t xml:space="preserve">definition of purpose- what is better? </w:t>
-      </w:r>
     </w:p>
     <w:p>
       <w:pPr>
@@ -2383,44 +2369,6 @@
           <w:szCs w:val="22"/>
         </w:rPr>
       </w:pPr>
-    </w:p>
-    <w:p>
-      <w:pPr>
-        <w:spacing w:line="273" w:lineRule="auto"/>
-        <w:ind w:left="120" w:right="291"/>
-        <w:rPr>
-          <w:rFonts w:ascii="Arial" w:eastAsia="Arial" w:hAnsi="Arial" w:cs="Arial"/>
-          <w:sz w:val="22"/>
-          <w:szCs w:val="22"/>
-        </w:rPr>
-      </w:pPr>
-    </w:p>
-    <w:p>
-      <w:pPr>
-        <w:autoSpaceDE w:val="0"/>
-        <w:autoSpaceDN w:val="0"/>
-        <w:adjustRightInd w:val="0"/>
-        <w:spacing w:after="200" w:line="276" w:lineRule="auto"/>
-        <w:rPr>
-          <w:rFonts w:ascii="Calibri" w:hAnsi="Calibri" w:cs="Calibri"/>
-          <w:b/>
-          <w:bCs/>
-          <w:sz w:val="22"/>
-          <w:szCs w:val="22"/>
-          <w:lang w:val="en"/>
-        </w:rPr>
-      </w:pPr>
-      <w:r>
-        <w:rPr>
-          <w:rFonts w:ascii="Calibri" w:hAnsi="Calibri" w:cs="Calibri"/>
-          <w:b/>
-          <w:bCs/>
-          <w:sz w:val="22"/>
-          <w:szCs w:val="22"/>
-          <w:lang w:val="en"/>
-        </w:rPr>
-        <w:t>literature/ at least 1</w:t>
-      </w:r>
     </w:p>
     <w:p>
       <w:pPr>
@@ -2471,7 +2419,7 @@
     </w:p>
     <w:p>
       <w:pPr>
-        <w:spacing w:line="273" w:lineRule="auto"/>
+        <w:spacing w:line="276" w:lineRule="auto"/>
         <w:ind w:left="284" w:right="294" w:hanging="142"/>
         <w:rPr>
           <w:rFonts w:ascii="Arial" w:eastAsia="Arial" w:hAnsi="Arial" w:cs="Arial"/>
@@ -2506,7 +2454,7 @@
     </w:p>
     <w:p>
       <w:pPr>
-        <w:spacing w:before="6" w:line="277" w:lineRule="auto"/>
+        <w:spacing w:before="6" w:line="276" w:lineRule="auto"/>
         <w:ind w:left="567" w:right="308" w:hanging="360"/>
         <w:rPr>
           <w:rFonts w:ascii="Arial" w:eastAsia="Arial" w:hAnsi="Arial" w:cs="Arial"/>
@@ -2595,6 +2543,519 @@
       <w:pPr>
         <w:spacing w:line="200" w:lineRule="exact"/>
       </w:pPr>
+    </w:p>
+    <w:p>
+      <w:pPr>
+        <w:spacing w:line="276" w:lineRule="auto"/>
+        <w:jc w:val="both"/>
+        <w:rPr>
+          <w:rStyle w:val="None"/>
+          <w:rFonts w:ascii="Arial" w:eastAsia="Times" w:hAnsi="Arial" w:cs="Arial"/>
+          <w:sz w:val="22"/>
+          <w:szCs w:val="22"/>
+          <w:shd w:val="clear" w:color="auto" w:fill="FFFFFF"/>
+        </w:rPr>
+      </w:pPr>
+      <w:r>
+        <w:rPr>
+          <w:rStyle w:val="None"/>
+          <w:rFonts w:ascii="Arial" w:eastAsiaTheme="majorEastAsia" w:hAnsi="Arial" w:cs="Arial"/>
+          <w:sz w:val="22"/>
+          <w:szCs w:val="22"/>
+          <w:shd w:val="clear" w:color="auto" w:fill="FFFFFF"/>
+        </w:rPr>
+        <w:t>The methodology chosen for this project is Waterfall, which is divided in 7 phases:</w:t>
+      </w:r>
+    </w:p>
+    <w:p>
+      <w:pPr>
+        <w:spacing w:line="276" w:lineRule="auto"/>
+        <w:jc w:val="both"/>
+        <w:rPr>
+          <w:rStyle w:val="None"/>
+          <w:rFonts w:ascii="Arial" w:eastAsia="Times" w:hAnsi="Arial" w:cs="Arial"/>
+          <w:sz w:val="22"/>
+          <w:szCs w:val="22"/>
+          <w:shd w:val="clear" w:color="auto" w:fill="FFFFFF"/>
+        </w:rPr>
+      </w:pPr>
+    </w:p>
+    <w:p>
+      <w:pPr>
+        <w:spacing w:line="276" w:lineRule="auto"/>
+        <w:jc w:val="both"/>
+        <w:rPr>
+          <w:rStyle w:val="None"/>
+          <w:rFonts w:ascii="Arial" w:eastAsia="Times" w:hAnsi="Arial" w:cs="Arial"/>
+          <w:sz w:val="22"/>
+          <w:szCs w:val="22"/>
+          <w:shd w:val="clear" w:color="auto" w:fill="FFFFFF"/>
+        </w:rPr>
+      </w:pPr>
+      <w:r>
+        <w:rPr>
+          <w:rStyle w:val="None"/>
+          <w:rFonts w:ascii="Arial" w:eastAsiaTheme="majorEastAsia" w:hAnsi="Arial" w:cs="Arial"/>
+          <w:sz w:val="22"/>
+          <w:szCs w:val="22"/>
+          <w:shd w:val="clear" w:color="auto" w:fill="FFFFFF"/>
+        </w:rPr>
+        <w:t xml:space="preserve">Firstly, </w:t>
+      </w:r>
+      <w:r>
+        <w:rPr>
+          <w:rStyle w:val="None"/>
+          <w:rFonts w:ascii="Arial" w:eastAsiaTheme="majorEastAsia" w:hAnsi="Arial" w:cs="Arial"/>
+          <w:b/>
+          <w:bCs/>
+          <w:sz w:val="22"/>
+          <w:szCs w:val="22"/>
+          <w:shd w:val="clear" w:color="auto" w:fill="FFFFFF"/>
+        </w:rPr>
+        <w:t>requirements phase</w:t>
+      </w:r>
+      <w:r>
+        <w:rPr>
+          <w:rStyle w:val="None"/>
+          <w:rFonts w:ascii="Arial" w:eastAsiaTheme="majorEastAsia" w:hAnsi="Arial" w:cs="Arial"/>
+          <w:sz w:val="22"/>
+          <w:szCs w:val="22"/>
+          <w:shd w:val="clear" w:color="auto" w:fill="FFFFFF"/>
+        </w:rPr>
+        <w:t>.  We met the customer to gather all the requirements needed for the project. This is a key part for the success of the project, because every other phase will be planned without further customer involvement.</w:t>
+      </w:r>
+    </w:p>
+    <w:p>
+      <w:pPr>
+        <w:spacing w:line="276" w:lineRule="auto"/>
+        <w:jc w:val="both"/>
+        <w:rPr>
+          <w:rStyle w:val="None"/>
+          <w:rFonts w:ascii="Arial" w:eastAsia="Times" w:hAnsi="Arial" w:cs="Arial"/>
+          <w:sz w:val="22"/>
+          <w:szCs w:val="22"/>
+          <w:shd w:val="clear" w:color="auto" w:fill="FFFFFF"/>
+        </w:rPr>
+      </w:pPr>
+    </w:p>
+    <w:p>
+      <w:pPr>
+        <w:spacing w:line="276" w:lineRule="auto"/>
+        <w:jc w:val="both"/>
+        <w:rPr>
+          <w:rStyle w:val="None"/>
+          <w:rFonts w:ascii="Arial" w:eastAsia="Times" w:hAnsi="Arial" w:cs="Arial"/>
+          <w:sz w:val="22"/>
+          <w:szCs w:val="22"/>
+          <w:shd w:val="clear" w:color="auto" w:fill="FFFFFF"/>
+        </w:rPr>
+      </w:pPr>
+      <w:r>
+        <w:rPr>
+          <w:rStyle w:val="None"/>
+          <w:rFonts w:ascii="Arial" w:eastAsiaTheme="majorEastAsia" w:hAnsi="Arial" w:cs="Arial"/>
+          <w:sz w:val="22"/>
+          <w:szCs w:val="22"/>
+          <w:shd w:val="clear" w:color="auto" w:fill="FFFFFF"/>
+        </w:rPr>
+        <w:t xml:space="preserve">Secondly, </w:t>
+      </w:r>
+      <w:r>
+        <w:rPr>
+          <w:rStyle w:val="None"/>
+          <w:rFonts w:ascii="Arial" w:eastAsiaTheme="majorEastAsia" w:hAnsi="Arial" w:cs="Arial"/>
+          <w:b/>
+          <w:bCs/>
+          <w:sz w:val="22"/>
+          <w:szCs w:val="22"/>
+          <w:shd w:val="clear" w:color="auto" w:fill="FFFFFF"/>
+        </w:rPr>
+        <w:t>analysis</w:t>
+      </w:r>
+      <w:r>
+        <w:rPr>
+          <w:rStyle w:val="None"/>
+          <w:rFonts w:ascii="Arial" w:eastAsiaTheme="majorEastAsia" w:hAnsi="Arial" w:cs="Arial"/>
+          <w:sz w:val="22"/>
+          <w:szCs w:val="22"/>
+          <w:shd w:val="clear" w:color="auto" w:fill="FFFFFF"/>
+        </w:rPr>
+        <w:t>. We analyzed</w:t>
+      </w:r>
+      <w:r>
+        <w:rPr>
+          <w:rStyle w:val="None"/>
+          <w:rFonts w:ascii="Arial" w:eastAsiaTheme="majorEastAsia" w:hAnsi="Arial" w:cs="Arial"/>
+          <w:b/>
+          <w:bCs/>
+          <w:sz w:val="22"/>
+          <w:szCs w:val="22"/>
+          <w:shd w:val="clear" w:color="auto" w:fill="FFFFFF"/>
+        </w:rPr>
+        <w:t xml:space="preserve"> </w:t>
+      </w:r>
+      <w:r>
+        <w:rPr>
+          <w:rStyle w:val="None"/>
+          <w:rFonts w:ascii="Arial" w:eastAsiaTheme="majorEastAsia" w:hAnsi="Arial" w:cs="Arial"/>
+          <w:sz w:val="22"/>
+          <w:szCs w:val="22"/>
+          <w:shd w:val="clear" w:color="auto" w:fill="FFFFFF"/>
+        </w:rPr>
+        <w:t>the system in order to properly generate the models that will be used in the application.</w:t>
+      </w:r>
+    </w:p>
+    <w:p>
+      <w:pPr>
+        <w:spacing w:line="276" w:lineRule="auto"/>
+        <w:jc w:val="both"/>
+        <w:rPr>
+          <w:rStyle w:val="None"/>
+          <w:rFonts w:ascii="Arial" w:eastAsia="Times" w:hAnsi="Arial" w:cs="Arial"/>
+          <w:sz w:val="22"/>
+          <w:szCs w:val="22"/>
+          <w:shd w:val="clear" w:color="auto" w:fill="FFFFFF"/>
+        </w:rPr>
+      </w:pPr>
+    </w:p>
+    <w:p>
+      <w:pPr>
+        <w:spacing w:line="276" w:lineRule="auto"/>
+        <w:jc w:val="both"/>
+        <w:rPr>
+          <w:rStyle w:val="None"/>
+          <w:rFonts w:ascii="Arial" w:eastAsia="Times" w:hAnsi="Arial" w:cs="Arial"/>
+          <w:sz w:val="22"/>
+          <w:szCs w:val="22"/>
+          <w:shd w:val="clear" w:color="auto" w:fill="FFFFFF"/>
+        </w:rPr>
+      </w:pPr>
+      <w:r>
+        <w:rPr>
+          <w:rStyle w:val="None"/>
+          <w:rFonts w:ascii="Arial" w:eastAsiaTheme="majorEastAsia" w:hAnsi="Arial" w:cs="Arial"/>
+          <w:sz w:val="22"/>
+          <w:szCs w:val="22"/>
+          <w:shd w:val="clear" w:color="auto" w:fill="FFFFFF"/>
+        </w:rPr>
+        <w:t xml:space="preserve">Thirdly, the </w:t>
+      </w:r>
+      <w:r>
+        <w:rPr>
+          <w:rStyle w:val="None"/>
+          <w:rFonts w:ascii="Arial" w:eastAsiaTheme="majorEastAsia" w:hAnsi="Arial" w:cs="Arial"/>
+          <w:b/>
+          <w:bCs/>
+          <w:sz w:val="22"/>
+          <w:szCs w:val="22"/>
+          <w:shd w:val="clear" w:color="auto" w:fill="FFFFFF"/>
+        </w:rPr>
+        <w:t>design</w:t>
+      </w:r>
+      <w:r>
+        <w:rPr>
+          <w:rStyle w:val="None"/>
+          <w:rFonts w:ascii="Arial" w:eastAsiaTheme="majorEastAsia" w:hAnsi="Arial" w:cs="Arial"/>
+          <w:sz w:val="22"/>
+          <w:szCs w:val="22"/>
+          <w:shd w:val="clear" w:color="auto" w:fill="FFFFFF"/>
+        </w:rPr>
+        <w:t xml:space="preserve"> phase. This is broken up into 2 sub-phases:</w:t>
+      </w:r>
+    </w:p>
+    <w:p>
+      <w:pPr>
+        <w:spacing w:line="276" w:lineRule="auto"/>
+        <w:jc w:val="both"/>
+        <w:rPr>
+          <w:rFonts w:ascii="Arial" w:eastAsia="Arial Unicode MS" w:hAnsi="Arial" w:cs="Arial"/>
+          <w:sz w:val="22"/>
+          <w:szCs w:val="22"/>
+        </w:rPr>
+      </w:pPr>
+      <w:r>
+        <w:rPr>
+          <w:rStyle w:val="None"/>
+          <w:rFonts w:ascii="Arial" w:eastAsiaTheme="majorEastAsia" w:hAnsi="Arial" w:cs="Arial"/>
+          <w:sz w:val="22"/>
+          <w:szCs w:val="22"/>
+          <w:shd w:val="clear" w:color="auto" w:fill="FFFFFF"/>
+        </w:rPr>
+        <w:t>Logical design sub-phase. Here we brainstormed theoretical possible solutions.</w:t>
+      </w:r>
+      <w:r>
+        <w:rPr>
+          <w:rStyle w:val="None"/>
+          <w:rFonts w:ascii="Arial" w:eastAsiaTheme="majorEastAsia" w:hAnsi="Arial" w:cs="Arial"/>
+          <w:sz w:val="22"/>
+          <w:szCs w:val="22"/>
+          <w:shd w:val="clear" w:color="auto" w:fill="FFFFFF"/>
+        </w:rPr>
+        <w:br/>
+      </w:r>
+    </w:p>
+    <w:p>
+      <w:pPr>
+        <w:spacing w:line="276" w:lineRule="auto"/>
+        <w:jc w:val="both"/>
+        <w:rPr>
+          <w:rFonts w:ascii="Arial" w:hAnsi="Arial" w:cs="Arial"/>
+          <w:sz w:val="22"/>
+          <w:szCs w:val="22"/>
+          <w:shd w:val="clear" w:color="auto" w:fill="FFFFFF"/>
+        </w:rPr>
+      </w:pPr>
+      <w:r>
+        <w:rPr>
+          <w:rFonts w:ascii="Arial" w:hAnsi="Arial" w:cs="Arial"/>
+          <w:sz w:val="22"/>
+          <w:szCs w:val="22"/>
+          <w:shd w:val="clear" w:color="auto" w:fill="FFFFFF"/>
+        </w:rPr>
+        <w:t>Physical design sub-phase. Here those theoretical ideas and schemas are made into concrete specifications.</w:t>
+      </w:r>
+      <w:r>
+        <w:rPr>
+          <w:rFonts w:ascii="Arial" w:eastAsia="Arial" w:hAnsi="Arial" w:cs="Arial"/>
+          <w:sz w:val="22"/>
+          <w:szCs w:val="22"/>
+          <w:shd w:val="clear" w:color="auto" w:fill="FFFFFF"/>
+        </w:rPr>
+        <w:br/>
+      </w:r>
+    </w:p>
+    <w:p>
+      <w:pPr>
+        <w:spacing w:line="276" w:lineRule="auto"/>
+        <w:jc w:val="both"/>
+        <w:rPr>
+          <w:rStyle w:val="None"/>
+          <w:rFonts w:ascii="Arial" w:eastAsia="Times" w:hAnsi="Arial" w:cs="Arial"/>
+          <w:sz w:val="22"/>
+          <w:szCs w:val="22"/>
+        </w:rPr>
+      </w:pPr>
+      <w:r>
+        <w:rPr>
+          <w:rFonts w:ascii="Arial" w:hAnsi="Arial" w:cs="Arial"/>
+          <w:sz w:val="22"/>
+          <w:szCs w:val="22"/>
+          <w:shd w:val="clear" w:color="auto" w:fill="FFFFFF"/>
+        </w:rPr>
+        <w:t xml:space="preserve">Fourth, </w:t>
+      </w:r>
+      <w:r>
+        <w:rPr>
+          <w:rStyle w:val="None"/>
+          <w:rFonts w:ascii="Arial" w:eastAsiaTheme="majorEastAsia" w:hAnsi="Arial" w:cs="Arial"/>
+          <w:b/>
+          <w:bCs/>
+          <w:sz w:val="22"/>
+          <w:szCs w:val="22"/>
+          <w:shd w:val="clear" w:color="auto" w:fill="FFFFFF"/>
+          <w:lang w:val="fr-FR"/>
+        </w:rPr>
+        <w:t xml:space="preserve">implementation. </w:t>
+      </w:r>
+      <w:r>
+        <w:rPr>
+          <w:rFonts w:ascii="Arial" w:hAnsi="Arial" w:cs="Arial"/>
+          <w:sz w:val="22"/>
+          <w:szCs w:val="22"/>
+          <w:shd w:val="clear" w:color="auto" w:fill="FFFFFF"/>
+        </w:rPr>
+        <w:t>We assimilated the requirements and specifications from the previous phases and produce actual code.</w:t>
+      </w:r>
+    </w:p>
+    <w:p>
+      <w:pPr>
+        <w:spacing w:line="276" w:lineRule="auto"/>
+        <w:jc w:val="both"/>
+        <w:rPr>
+          <w:rStyle w:val="None"/>
+          <w:rFonts w:ascii="Arial" w:eastAsia="Times" w:hAnsi="Arial" w:cs="Arial"/>
+          <w:sz w:val="22"/>
+          <w:szCs w:val="22"/>
+          <w:shd w:val="clear" w:color="auto" w:fill="FFFFFF"/>
+        </w:rPr>
+      </w:pPr>
+    </w:p>
+    <w:p>
+      <w:pPr>
+        <w:spacing w:line="276" w:lineRule="auto"/>
+        <w:jc w:val="both"/>
+        <w:rPr>
+          <w:rStyle w:val="None"/>
+          <w:rFonts w:ascii="Arial" w:eastAsia="Times" w:hAnsi="Arial" w:cs="Arial"/>
+          <w:sz w:val="22"/>
+          <w:szCs w:val="22"/>
+          <w:shd w:val="clear" w:color="auto" w:fill="FFFFFF"/>
+        </w:rPr>
+      </w:pPr>
+      <w:r>
+        <w:rPr>
+          <w:rFonts w:ascii="Arial" w:hAnsi="Arial" w:cs="Arial"/>
+          <w:sz w:val="22"/>
+          <w:szCs w:val="22"/>
+          <w:shd w:val="clear" w:color="auto" w:fill="FFFFFF"/>
+        </w:rPr>
+        <w:t xml:space="preserve">Fifth, </w:t>
+      </w:r>
+      <w:r>
+        <w:rPr>
+          <w:rStyle w:val="None"/>
+          <w:rFonts w:ascii="Arial" w:eastAsiaTheme="majorEastAsia" w:hAnsi="Arial" w:cs="Arial"/>
+          <w:b/>
+          <w:bCs/>
+          <w:sz w:val="22"/>
+          <w:szCs w:val="22"/>
+          <w:shd w:val="clear" w:color="auto" w:fill="FFFFFF"/>
+        </w:rPr>
+        <w:t>testing</w:t>
+      </w:r>
+      <w:r>
+        <w:rPr>
+          <w:rFonts w:ascii="Arial" w:hAnsi="Arial" w:cs="Arial"/>
+          <w:sz w:val="22"/>
+          <w:szCs w:val="22"/>
+          <w:shd w:val="clear" w:color="auto" w:fill="FFFFFF"/>
+        </w:rPr>
+        <w:t>. Here the testers will discover and report issues with the application. The code from previous phases will be repeated and improved in order to eliminate those bugs.</w:t>
+      </w:r>
+    </w:p>
+    <w:p>
+      <w:pPr>
+        <w:spacing w:line="276" w:lineRule="auto"/>
+        <w:jc w:val="both"/>
+        <w:rPr>
+          <w:rStyle w:val="None"/>
+          <w:rFonts w:ascii="Arial" w:eastAsia="Times" w:hAnsi="Arial" w:cs="Arial"/>
+          <w:sz w:val="22"/>
+          <w:szCs w:val="22"/>
+          <w:shd w:val="clear" w:color="auto" w:fill="FFFFFF"/>
+        </w:rPr>
+      </w:pPr>
+    </w:p>
+    <w:p>
+      <w:pPr>
+        <w:spacing w:line="276" w:lineRule="auto"/>
+        <w:jc w:val="both"/>
+        <w:rPr>
+          <w:rStyle w:val="None"/>
+          <w:rFonts w:ascii="Arial" w:eastAsia="Times" w:hAnsi="Arial" w:cs="Arial"/>
+          <w:sz w:val="22"/>
+          <w:szCs w:val="22"/>
+          <w:shd w:val="clear" w:color="auto" w:fill="FFFFFF"/>
+        </w:rPr>
+      </w:pPr>
+      <w:r>
+        <w:rPr>
+          <w:rFonts w:ascii="Arial" w:hAnsi="Arial" w:cs="Arial"/>
+          <w:sz w:val="22"/>
+          <w:szCs w:val="22"/>
+          <w:shd w:val="clear" w:color="auto" w:fill="FFFFFF"/>
+        </w:rPr>
+        <w:t xml:space="preserve">Sixth, </w:t>
+      </w:r>
+      <w:r>
+        <w:rPr>
+          <w:rStyle w:val="None"/>
+          <w:rFonts w:ascii="Arial" w:eastAsiaTheme="majorEastAsia" w:hAnsi="Arial" w:cs="Arial"/>
+          <w:b/>
+          <w:bCs/>
+          <w:sz w:val="22"/>
+          <w:szCs w:val="22"/>
+          <w:shd w:val="clear" w:color="auto" w:fill="FFFFFF"/>
+          <w:lang w:val="fr-FR"/>
+        </w:rPr>
+        <w:t>verification</w:t>
+      </w:r>
+      <w:r>
+        <w:rPr>
+          <w:rFonts w:ascii="Arial" w:hAnsi="Arial" w:cs="Arial"/>
+          <w:sz w:val="22"/>
+          <w:szCs w:val="22"/>
+          <w:shd w:val="clear" w:color="auto" w:fill="FFFFFF"/>
+        </w:rPr>
+        <w:t xml:space="preserve">. The customer will review the product to make sure that it meets all the requirements laid out at the beginning of the project. The product shown to the customer is a </w:t>
+      </w:r>
+      <w:r>
+        <w:rPr>
+          <w:rFonts w:ascii="Arial" w:hAnsi="Arial" w:cs="Arial"/>
+          <w:sz w:val="22"/>
+          <w:szCs w:val="22"/>
+          <w:shd w:val="clear" w:color="auto" w:fill="FFFFFF"/>
+          <w:rtl/>
+          <w:lang w:val="ar-SA"/>
+        </w:rPr>
+        <w:t>“</w:t>
+      </w:r>
+      <w:r>
+        <w:rPr>
+          <w:rFonts w:ascii="Arial" w:hAnsi="Arial" w:cs="Arial"/>
+          <w:sz w:val="22"/>
+          <w:szCs w:val="22"/>
+          <w:shd w:val="clear" w:color="auto" w:fill="FFFFFF"/>
+        </w:rPr>
+        <w:t>final product”.</w:t>
+      </w:r>
+    </w:p>
+    <w:p>
+      <w:pPr>
+        <w:spacing w:line="276" w:lineRule="auto"/>
+        <w:jc w:val="both"/>
+        <w:rPr>
+          <w:rStyle w:val="None"/>
+          <w:rFonts w:ascii="Arial" w:eastAsia="Times" w:hAnsi="Arial" w:cs="Arial"/>
+          <w:sz w:val="22"/>
+          <w:szCs w:val="22"/>
+          <w:shd w:val="clear" w:color="auto" w:fill="FFFFFF"/>
+        </w:rPr>
+      </w:pPr>
+    </w:p>
+    <w:p>
+      <w:pPr>
+        <w:spacing w:line="276" w:lineRule="auto"/>
+        <w:jc w:val="both"/>
+        <w:rPr>
+          <w:rStyle w:val="None"/>
+          <w:rFonts w:ascii="Arial" w:eastAsia="Arial Unicode MS" w:hAnsi="Arial" w:cs="Arial"/>
+          <w:sz w:val="22"/>
+          <w:szCs w:val="22"/>
+          <w:shd w:val="clear" w:color="auto" w:fill="FFFFFF"/>
+        </w:rPr>
+      </w:pPr>
+      <w:r>
+        <w:rPr>
+          <w:rFonts w:ascii="Arial" w:hAnsi="Arial" w:cs="Arial"/>
+          <w:sz w:val="22"/>
+          <w:szCs w:val="22"/>
+          <w:shd w:val="clear" w:color="auto" w:fill="FFFFFF"/>
+        </w:rPr>
+        <w:t xml:space="preserve">Seventh, </w:t>
+      </w:r>
+      <w:r>
+        <w:rPr>
+          <w:rStyle w:val="None"/>
+          <w:rFonts w:ascii="Arial" w:eastAsiaTheme="majorEastAsia" w:hAnsi="Arial" w:cs="Arial"/>
+          <w:b/>
+          <w:bCs/>
+          <w:sz w:val="22"/>
+          <w:szCs w:val="22"/>
+          <w:shd w:val="clear" w:color="auto" w:fill="FFFFFF"/>
+          <w:lang w:val="fr-FR"/>
+        </w:rPr>
+        <w:t>maintenance</w:t>
+      </w:r>
+      <w:r>
+        <w:rPr>
+          <w:rFonts w:ascii="Arial" w:hAnsi="Arial" w:cs="Arial"/>
+          <w:sz w:val="22"/>
+          <w:szCs w:val="22"/>
+          <w:shd w:val="clear" w:color="auto" w:fill="FFFFFF"/>
+        </w:rPr>
+        <w:t>. In this phase, the customer will be using the product regularly, discovering bugs, inadequate features, etc. The team will work on those problems until the customer is satisfied.</w:t>
+      </w:r>
     </w:p>
     <w:p>
       <w:pPr>
@@ -3996,8 +4457,6 @@
         </w:rPr>
         <w:br w:type="page"/>
       </w:r>
-      <w:bookmarkStart w:id="7" w:name="_GoBack"/>
-      <w:bookmarkEnd w:id="7"/>
     </w:p>
     <w:p>
       <w:pPr>
@@ -4012,7 +4471,7 @@
           <w:w w:val="99"/>
         </w:rPr>
       </w:pPr>
-      <w:bookmarkStart w:id="8" w:name="_Toc22550268"/>
+      <w:bookmarkStart w:id="7" w:name="_Toc22550268"/>
       <w:r>
         <w:rPr>
           <w:rFonts w:eastAsia="Arial"/>
@@ -4021,7 +4480,7 @@
         <w:lastRenderedPageBreak/>
         <w:t>Group contract</w:t>
       </w:r>
-      <w:bookmarkEnd w:id="8"/>
+      <w:bookmarkEnd w:id="7"/>
     </w:p>
     <w:p>
       <w:pPr>
@@ -5413,76 +5872,6 @@
       <w:r>
         <w:rPr>
           <w:rFonts w:ascii="Arial" w:eastAsia="Arial" w:hAnsi="Arial" w:cs="Arial"/>
-          <w:noProof/>
-          <w:sz w:val="22"/>
-          <w:szCs w:val="22"/>
-        </w:rPr>
-        <w:drawing>
-          <wp:anchor distT="0" distB="0" distL="114300" distR="114300" simplePos="0" relativeHeight="251671040" behindDoc="1" locked="0" layoutInCell="1" allowOverlap="1">
-            <wp:simplePos x="0" y="0"/>
-            <wp:positionH relativeFrom="column">
-              <wp:posOffset>4001770</wp:posOffset>
-            </wp:positionH>
-            <wp:positionV relativeFrom="paragraph">
-              <wp:posOffset>1601470</wp:posOffset>
-            </wp:positionV>
-            <wp:extent cx="1257300" cy="685800"/>
-            <wp:effectExtent l="0" t="0" r="0" b="0"/>
-            <wp:wrapNone/>
-            <wp:docPr id="163" name="Picture 163"/>
-            <wp:cNvGraphicFramePr>
-              <a:graphicFrameLocks xmlns:a="http://schemas.openxmlformats.org/drawingml/2006/main" noChangeAspect="1"/>
-            </wp:cNvGraphicFramePr>
-            <a:graphic xmlns:a="http://schemas.openxmlformats.org/drawingml/2006/main">
-              <a:graphicData uri="http://schemas.openxmlformats.org/drawingml/2006/picture">
-                <pic:pic xmlns:pic="http://schemas.openxmlformats.org/drawingml/2006/picture">
-                  <pic:nvPicPr>
-                    <pic:cNvPr id="163" name="Picture 163"/>
-                    <pic:cNvPicPr>
-                      <a:picLocks noChangeAspect="1" noChangeArrowheads="1"/>
-                    </pic:cNvPicPr>
-                  </pic:nvPicPr>
-                  <pic:blipFill>
-                    <a:blip r:embed="rId11" cstate="print">
-                      <a:extLst>
-                        <a:ext uri="{28A0092B-C50C-407E-A947-70E740481C1C}">
-                          <a14:useLocalDpi xmlns:a14="http://schemas.microsoft.com/office/drawing/2010/main" val="0"/>
-                        </a:ext>
-                      </a:extLst>
-                    </a:blip>
-                    <a:srcRect/>
-                    <a:stretch>
-                      <a:fillRect/>
-                    </a:stretch>
-                  </pic:blipFill>
-                  <pic:spPr bwMode="auto">
-                    <a:xfrm>
-                      <a:off x="0" y="0"/>
-                      <a:ext cx="1257300" cy="685800"/>
-                    </a:xfrm>
-                    <a:prstGeom prst="rect">
-                      <a:avLst/>
-                    </a:prstGeom>
-                    <a:noFill/>
-                    <a:extLst>
-                      <a:ext uri="{909E8E84-426E-40DD-AFC4-6F175D3DCCD1}">
-                        <a14:hiddenFill xmlns:a14="http://schemas.microsoft.com/office/drawing/2010/main">
-                          <a:solidFill>
-                            <a:srgbClr val="FFFFFF"/>
-                          </a:solidFill>
-                        </a14:hiddenFill>
-                      </a:ext>
-                    </a:extLst>
-                  </pic:spPr>
-                </pic:pic>
-              </a:graphicData>
-            </a:graphic>
-          </wp:anchor>
-        </w:drawing>
-      </w:r>
-      <w:r>
-        <w:rPr>
-          <w:rFonts w:ascii="Arial" w:eastAsia="Arial" w:hAnsi="Arial" w:cs="Arial"/>
           <w:position w:val="-1"/>
           <w:sz w:val="22"/>
           <w:szCs w:val="22"/>
@@ -5680,7 +6069,7 @@
                           </pic:cNvPicPr>
                         </pic:nvPicPr>
                         <pic:blipFill>
-                          <a:blip r:embed="rId12" cstate="print">
+                          <a:blip r:embed="rId11" cstate="print">
                             <a:extLst>
                               <a:ext uri="{28A0092B-C50C-407E-A947-70E740481C1C}">
                                 <a14:useLocalDpi xmlns:a14="http://schemas.microsoft.com/office/drawing/2010/main" val="0"/>
@@ -5814,7 +6203,7 @@
                           </pic:cNvPicPr>
                         </pic:nvPicPr>
                         <pic:blipFill>
-                          <a:blip r:embed="rId13" cstate="print">
+                          <a:blip r:embed="rId12" cstate="print">
                             <a:extLst>
                               <a:ext uri="{28A0092B-C50C-407E-A947-70E740481C1C}">
                                 <a14:useLocalDpi xmlns:a14="http://schemas.microsoft.com/office/drawing/2010/main" val="0"/>
@@ -5914,6 +6303,76 @@
                 <w:szCs w:val="22"/>
               </w:rPr>
             </w:pPr>
+            <w:r>
+              <w:rPr>
+                <w:rFonts w:eastAsia="Arial"/>
+                <w:noProof/>
+                <w:sz w:val="22"/>
+                <w:szCs w:val="22"/>
+              </w:rPr>
+              <w:drawing>
+                <wp:anchor distT="0" distB="0" distL="114300" distR="114300" simplePos="0" relativeHeight="251671040" behindDoc="1" locked="0" layoutInCell="1" allowOverlap="1">
+                  <wp:simplePos x="0" y="0"/>
+                  <wp:positionH relativeFrom="column">
+                    <wp:posOffset>132715</wp:posOffset>
+                  </wp:positionH>
+                  <wp:positionV relativeFrom="paragraph">
+                    <wp:posOffset>-67310</wp:posOffset>
+                  </wp:positionV>
+                  <wp:extent cx="1257300" cy="685800"/>
+                  <wp:effectExtent l="0" t="0" r="0" b="0"/>
+                  <wp:wrapNone/>
+                  <wp:docPr id="163" name="Picture 163"/>
+                  <wp:cNvGraphicFramePr>
+                    <a:graphicFrameLocks xmlns:a="http://schemas.openxmlformats.org/drawingml/2006/main" noChangeAspect="1"/>
+                  </wp:cNvGraphicFramePr>
+                  <a:graphic xmlns:a="http://schemas.openxmlformats.org/drawingml/2006/main">
+                    <a:graphicData uri="http://schemas.openxmlformats.org/drawingml/2006/picture">
+                      <pic:pic xmlns:pic="http://schemas.openxmlformats.org/drawingml/2006/picture">
+                        <pic:nvPicPr>
+                          <pic:cNvPr id="163" name="Picture 163"/>
+                          <pic:cNvPicPr>
+                            <a:picLocks noChangeAspect="1" noChangeArrowheads="1"/>
+                          </pic:cNvPicPr>
+                        </pic:nvPicPr>
+                        <pic:blipFill>
+                          <a:blip r:embed="rId13" cstate="print">
+                            <a:extLst>
+                              <a:ext uri="{28A0092B-C50C-407E-A947-70E740481C1C}">
+                                <a14:useLocalDpi xmlns:a14="http://schemas.microsoft.com/office/drawing/2010/main" val="0"/>
+                              </a:ext>
+                            </a:extLst>
+                          </a:blip>
+                          <a:srcRect/>
+                          <a:stretch>
+                            <a:fillRect/>
+                          </a:stretch>
+                        </pic:blipFill>
+                        <pic:spPr bwMode="auto">
+                          <a:xfrm>
+                            <a:off x="0" y="0"/>
+                            <a:ext cx="1257300" cy="685800"/>
+                          </a:xfrm>
+                          <a:prstGeom prst="rect">
+                            <a:avLst/>
+                          </a:prstGeom>
+                          <a:noFill/>
+                          <a:extLst>
+                            <a:ext uri="{909E8E84-426E-40DD-AFC4-6F175D3DCCD1}">
+                              <a14:hiddenFill xmlns:a14="http://schemas.microsoft.com/office/drawing/2010/main">
+                                <a:solidFill>
+                                  <a:srgbClr val="FFFFFF"/>
+                                </a:solidFill>
+                              </a14:hiddenFill>
+                            </a:ext>
+                          </a:extLst>
+                        </pic:spPr>
+                      </pic:pic>
+                    </a:graphicData>
+                  </a:graphic>
+                </wp:anchor>
+              </w:drawing>
+            </w:r>
           </w:p>
         </w:tc>
       </w:tr>
@@ -6080,6 +6539,8 @@
           <w:szCs w:val="22"/>
         </w:rPr>
       </w:pPr>
+      <w:bookmarkStart w:id="8" w:name="_GoBack"/>
+      <w:bookmarkEnd w:id="8"/>
     </w:p>
     <w:sectPr>
       <w:pgSz w:w="11920" w:h="16840"/>
@@ -6396,6 +6857,12 @@
 <file path=word/numbering.xml><?xml version="1.0" encoding="utf-8"?>
 <w:numbering xmlns:wpc="http://schemas.microsoft.com/office/word/2010/wordprocessingCanvas" xmlns:cx="http://schemas.microsoft.com/office/drawing/2014/chartex" xmlns:cx1="http://schemas.microsoft.com/office/drawing/2015/9/8/chartex" xmlns:cx2="http://schemas.microsoft.com/office/drawing/2015/10/21/chartex" xmlns:cx3="http://schemas.microsoft.com/office/drawing/2016/5/9/chartex" xmlns:cx4="http://schemas.microsoft.com/office/drawing/2016/5/10/chartex" xmlns:cx5="http://schemas.microsoft.com/office/drawing/2016/5/11/chartex" xmlns:cx6="http://schemas.microsoft.com/office/drawing/2016/5/12/chartex" xmlns:cx7="http://schemas.microsoft.com/office/drawing/2016/5/13/chartex" xmlns:cx8="http://schemas.microsoft.com/office/drawing/2016/5/14/chartex" xmlns:mc="http://schemas.openxmlformats.org/markup-compatibility/2006" xmlns:aink="http://schemas.microsoft.com/office/drawing/2016/ink" xmlns:am3d="http://schemas.microsoft.com/office/drawing/2017/model3d" xmlns:o="urn:schemas-microsoft-com:office:office" xmlns:r="http://schemas.openxmlformats.org/officeDocument/2006/relationships" xmlns:m="http://schemas.openxmlformats.org/officeDocument/2006/math" xmlns:v="urn:schemas-microsoft-com:vml" xmlns:wp14="http://schemas.microsoft.com/office/word/2010/wordprocessingDrawing" xmlns:wp="http://schemas.openxmlformats.org/drawingml/2006/wordprocessingDrawing" xmlns:w10="urn:schemas-microsoft-com:office:word" xmlns:w="http://schemas.openxmlformats.org/wordprocessingml/2006/main" xmlns:w14="http://schemas.microsoft.com/office/word/2010/wordml" xmlns:w15="http://schemas.microsoft.com/office/word/2012/wordml" xmlns:w16cid="http://schemas.microsoft.com/office/word/2016/wordml/cid" xmlns:w16se="http://schemas.microsoft.com/office/word/2015/wordml/symex" xmlns:wpg="http://schemas.microsoft.com/office/word/2010/wordprocessingGroup" xmlns:wpi="http://schemas.microsoft.com/office/word/2010/wordprocessingInk" xmlns:wne="http://schemas.microsoft.com/office/word/2006/wordml" xmlns:wps="http://schemas.microsoft.com/office/word/2010/wordprocessingShape" mc:Ignorable="w14 w15 w16se w16cid wp14">
   <w:abstractNum w:abstractNumId="0" w15:restartNumberingAfterBreak="0">
+    <w:nsid w:val="07AB4FBB"/>
+    <w:multiLevelType w:val="hybridMultilevel"/>
+    <w:tmpl w:val="7A5EE058"/>
+    <w:numStyleLink w:val="Numbered"/>
+  </w:abstractNum>
+  <w:abstractNum w:abstractNumId="1" w15:restartNumberingAfterBreak="0">
     <w:nsid w:val="2D670D85"/>
     <w:multiLevelType w:val="multilevel"/>
     <w:tmpl w:val="9EFA6414"/>
@@ -6517,8 +6984,344 @@
       </w:pPr>
     </w:lvl>
   </w:abstractNum>
+  <w:abstractNum w:abstractNumId="2" w15:restartNumberingAfterBreak="0">
+    <w:nsid w:val="6EFF7B98"/>
+    <w:multiLevelType w:val="hybridMultilevel"/>
+    <w:tmpl w:val="7A5EE058"/>
+    <w:styleLink w:val="Numbered"/>
+    <w:lvl w:ilvl="0" w:tplc="24F66570">
+      <w:start w:val="1"/>
+      <w:numFmt w:val="decimal"/>
+      <w:lvlText w:val="%1."/>
+      <w:lvlJc w:val="left"/>
+      <w:pPr>
+        <w:ind w:left="720" w:hanging="500"/>
+      </w:pPr>
+      <w:rPr>
+        <w:rFonts w:ascii="Arial" w:eastAsia="Arial" w:hAnsi="Arial" w:cs="Arial"/>
+        <w:b w:val="0"/>
+        <w:bCs w:val="0"/>
+        <w:i w:val="0"/>
+        <w:iCs w:val="0"/>
+        <w:caps w:val="0"/>
+        <w:smallCaps w:val="0"/>
+        <w:strike w:val="0"/>
+        <w:dstrike w:val="0"/>
+        <w:outline w:val="0"/>
+        <w:shadow w:val="0"/>
+        <w:emboss w:val="0"/>
+        <w:imprint w:val="0"/>
+        <w:color w:val="000000"/>
+        <w:spacing w:val="0"/>
+        <w:w w:val="100"/>
+        <w:kern w:val="0"/>
+        <w:position w:val="0"/>
+        <w:highlight w:val="none"/>
+        <w:u w:val="none"/>
+        <w:effect w:val="none"/>
+        <w:vertAlign w:val="baseline"/>
+      </w:rPr>
+    </w:lvl>
+    <w:lvl w:ilvl="1" w:tplc="085E82E8">
+      <w:start w:val="1"/>
+      <w:numFmt w:val="decimal"/>
+      <w:lvlText w:val="%2."/>
+      <w:lvlJc w:val="left"/>
+      <w:pPr>
+        <w:ind w:left="815" w:hanging="375"/>
+      </w:pPr>
+      <w:rPr>
+        <w:rFonts w:ascii="Arial" w:eastAsia="Arial" w:hAnsi="Arial" w:cs="Arial"/>
+        <w:b w:val="0"/>
+        <w:bCs w:val="0"/>
+        <w:i w:val="0"/>
+        <w:iCs w:val="0"/>
+        <w:caps w:val="0"/>
+        <w:smallCaps w:val="0"/>
+        <w:strike w:val="0"/>
+        <w:dstrike w:val="0"/>
+        <w:outline w:val="0"/>
+        <w:shadow w:val="0"/>
+        <w:emboss w:val="0"/>
+        <w:imprint w:val="0"/>
+        <w:color w:val="000000"/>
+        <w:spacing w:val="0"/>
+        <w:w w:val="100"/>
+        <w:kern w:val="0"/>
+        <w:position w:val="0"/>
+        <w:highlight w:val="none"/>
+        <w:u w:val="none"/>
+        <w:effect w:val="none"/>
+        <w:vertAlign w:val="baseline"/>
+      </w:rPr>
+    </w:lvl>
+    <w:lvl w:ilvl="2" w:tplc="8B56EBA4">
+      <w:start w:val="1"/>
+      <w:numFmt w:val="decimal"/>
+      <w:lvlText w:val="%3."/>
+      <w:lvlJc w:val="left"/>
+      <w:pPr>
+        <w:ind w:left="1035" w:hanging="375"/>
+      </w:pPr>
+      <w:rPr>
+        <w:rFonts w:ascii="Arial" w:eastAsia="Arial" w:hAnsi="Arial" w:cs="Arial"/>
+        <w:b w:val="0"/>
+        <w:bCs w:val="0"/>
+        <w:i w:val="0"/>
+        <w:iCs w:val="0"/>
+        <w:caps w:val="0"/>
+        <w:smallCaps w:val="0"/>
+        <w:strike w:val="0"/>
+        <w:dstrike w:val="0"/>
+        <w:outline w:val="0"/>
+        <w:shadow w:val="0"/>
+        <w:emboss w:val="0"/>
+        <w:imprint w:val="0"/>
+        <w:color w:val="000000"/>
+        <w:spacing w:val="0"/>
+        <w:w w:val="100"/>
+        <w:kern w:val="0"/>
+        <w:position w:val="0"/>
+        <w:highlight w:val="none"/>
+        <w:u w:val="none"/>
+        <w:effect w:val="none"/>
+        <w:vertAlign w:val="baseline"/>
+      </w:rPr>
+    </w:lvl>
+    <w:lvl w:ilvl="3" w:tplc="B1B2A06C">
+      <w:start w:val="1"/>
+      <w:numFmt w:val="decimal"/>
+      <w:lvlText w:val="%4."/>
+      <w:lvlJc w:val="left"/>
+      <w:pPr>
+        <w:ind w:left="1255" w:hanging="375"/>
+      </w:pPr>
+      <w:rPr>
+        <w:rFonts w:ascii="Arial" w:eastAsia="Arial" w:hAnsi="Arial" w:cs="Arial"/>
+        <w:b w:val="0"/>
+        <w:bCs w:val="0"/>
+        <w:i w:val="0"/>
+        <w:iCs w:val="0"/>
+        <w:caps w:val="0"/>
+        <w:smallCaps w:val="0"/>
+        <w:strike w:val="0"/>
+        <w:dstrike w:val="0"/>
+        <w:outline w:val="0"/>
+        <w:shadow w:val="0"/>
+        <w:emboss w:val="0"/>
+        <w:imprint w:val="0"/>
+        <w:color w:val="000000"/>
+        <w:spacing w:val="0"/>
+        <w:w w:val="100"/>
+        <w:kern w:val="0"/>
+        <w:position w:val="0"/>
+        <w:highlight w:val="none"/>
+        <w:u w:val="none"/>
+        <w:effect w:val="none"/>
+        <w:vertAlign w:val="baseline"/>
+      </w:rPr>
+    </w:lvl>
+    <w:lvl w:ilvl="4" w:tplc="BAE6B6FA">
+      <w:start w:val="1"/>
+      <w:numFmt w:val="decimal"/>
+      <w:lvlText w:val="%5."/>
+      <w:lvlJc w:val="left"/>
+      <w:pPr>
+        <w:ind w:left="1475" w:hanging="375"/>
+      </w:pPr>
+      <w:rPr>
+        <w:rFonts w:ascii="Arial" w:eastAsia="Arial" w:hAnsi="Arial" w:cs="Arial"/>
+        <w:b w:val="0"/>
+        <w:bCs w:val="0"/>
+        <w:i w:val="0"/>
+        <w:iCs w:val="0"/>
+        <w:caps w:val="0"/>
+        <w:smallCaps w:val="0"/>
+        <w:strike w:val="0"/>
+        <w:dstrike w:val="0"/>
+        <w:outline w:val="0"/>
+        <w:shadow w:val="0"/>
+        <w:emboss w:val="0"/>
+        <w:imprint w:val="0"/>
+        <w:color w:val="000000"/>
+        <w:spacing w:val="0"/>
+        <w:w w:val="100"/>
+        <w:kern w:val="0"/>
+        <w:position w:val="0"/>
+        <w:highlight w:val="none"/>
+        <w:u w:val="none"/>
+        <w:effect w:val="none"/>
+        <w:vertAlign w:val="baseline"/>
+      </w:rPr>
+    </w:lvl>
+    <w:lvl w:ilvl="5" w:tplc="21981050">
+      <w:start w:val="1"/>
+      <w:numFmt w:val="decimal"/>
+      <w:lvlText w:val="%6."/>
+      <w:lvlJc w:val="left"/>
+      <w:pPr>
+        <w:ind w:left="1695" w:hanging="375"/>
+      </w:pPr>
+      <w:rPr>
+        <w:rFonts w:ascii="Arial" w:eastAsia="Arial" w:hAnsi="Arial" w:cs="Arial"/>
+        <w:b w:val="0"/>
+        <w:bCs w:val="0"/>
+        <w:i w:val="0"/>
+        <w:iCs w:val="0"/>
+        <w:caps w:val="0"/>
+        <w:smallCaps w:val="0"/>
+        <w:strike w:val="0"/>
+        <w:dstrike w:val="0"/>
+        <w:outline w:val="0"/>
+        <w:shadow w:val="0"/>
+        <w:emboss w:val="0"/>
+        <w:imprint w:val="0"/>
+        <w:color w:val="000000"/>
+        <w:spacing w:val="0"/>
+        <w:w w:val="100"/>
+        <w:kern w:val="0"/>
+        <w:position w:val="0"/>
+        <w:highlight w:val="none"/>
+        <w:u w:val="none"/>
+        <w:effect w:val="none"/>
+        <w:vertAlign w:val="baseline"/>
+      </w:rPr>
+    </w:lvl>
+    <w:lvl w:ilvl="6" w:tplc="1A42D262">
+      <w:start w:val="1"/>
+      <w:numFmt w:val="decimal"/>
+      <w:lvlText w:val="%7."/>
+      <w:lvlJc w:val="left"/>
+      <w:pPr>
+        <w:ind w:left="1915" w:hanging="375"/>
+      </w:pPr>
+      <w:rPr>
+        <w:rFonts w:ascii="Arial" w:eastAsia="Arial" w:hAnsi="Arial" w:cs="Arial"/>
+        <w:b w:val="0"/>
+        <w:bCs w:val="0"/>
+        <w:i w:val="0"/>
+        <w:iCs w:val="0"/>
+        <w:caps w:val="0"/>
+        <w:smallCaps w:val="0"/>
+        <w:strike w:val="0"/>
+        <w:dstrike w:val="0"/>
+        <w:outline w:val="0"/>
+        <w:shadow w:val="0"/>
+        <w:emboss w:val="0"/>
+        <w:imprint w:val="0"/>
+        <w:color w:val="000000"/>
+        <w:spacing w:val="0"/>
+        <w:w w:val="100"/>
+        <w:kern w:val="0"/>
+        <w:position w:val="0"/>
+        <w:highlight w:val="none"/>
+        <w:u w:val="none"/>
+        <w:effect w:val="none"/>
+        <w:vertAlign w:val="baseline"/>
+      </w:rPr>
+    </w:lvl>
+    <w:lvl w:ilvl="7" w:tplc="852C556C">
+      <w:start w:val="1"/>
+      <w:numFmt w:val="decimal"/>
+      <w:lvlText w:val="%8."/>
+      <w:lvlJc w:val="left"/>
+      <w:pPr>
+        <w:ind w:left="2135" w:hanging="375"/>
+      </w:pPr>
+      <w:rPr>
+        <w:rFonts w:ascii="Arial" w:eastAsia="Arial" w:hAnsi="Arial" w:cs="Arial"/>
+        <w:b w:val="0"/>
+        <w:bCs w:val="0"/>
+        <w:i w:val="0"/>
+        <w:iCs w:val="0"/>
+        <w:caps w:val="0"/>
+        <w:smallCaps w:val="0"/>
+        <w:strike w:val="0"/>
+        <w:dstrike w:val="0"/>
+        <w:outline w:val="0"/>
+        <w:shadow w:val="0"/>
+        <w:emboss w:val="0"/>
+        <w:imprint w:val="0"/>
+        <w:color w:val="000000"/>
+        <w:spacing w:val="0"/>
+        <w:w w:val="100"/>
+        <w:kern w:val="0"/>
+        <w:position w:val="0"/>
+        <w:highlight w:val="none"/>
+        <w:u w:val="none"/>
+        <w:effect w:val="none"/>
+        <w:vertAlign w:val="baseline"/>
+      </w:rPr>
+    </w:lvl>
+    <w:lvl w:ilvl="8" w:tplc="8998FFDE">
+      <w:start w:val="1"/>
+      <w:numFmt w:val="decimal"/>
+      <w:lvlText w:val="%9."/>
+      <w:lvlJc w:val="left"/>
+      <w:pPr>
+        <w:ind w:left="2355" w:hanging="375"/>
+      </w:pPr>
+      <w:rPr>
+        <w:rFonts w:ascii="Arial" w:eastAsia="Arial" w:hAnsi="Arial" w:cs="Arial"/>
+        <w:b w:val="0"/>
+        <w:bCs w:val="0"/>
+        <w:i w:val="0"/>
+        <w:iCs w:val="0"/>
+        <w:caps w:val="0"/>
+        <w:smallCaps w:val="0"/>
+        <w:strike w:val="0"/>
+        <w:dstrike w:val="0"/>
+        <w:outline w:val="0"/>
+        <w:shadow w:val="0"/>
+        <w:emboss w:val="0"/>
+        <w:imprint w:val="0"/>
+        <w:color w:val="000000"/>
+        <w:spacing w:val="0"/>
+        <w:w w:val="100"/>
+        <w:kern w:val="0"/>
+        <w:position w:val="0"/>
+        <w:highlight w:val="none"/>
+        <w:u w:val="none"/>
+        <w:effect w:val="none"/>
+        <w:vertAlign w:val="baseline"/>
+      </w:rPr>
+    </w:lvl>
+  </w:abstractNum>
   <w:num w:numId="1">
+    <w:abstractNumId w:val="1"/>
+  </w:num>
+  <w:num w:numId="2">
     <w:abstractNumId w:val="0"/>
+    <w:lvlOverride w:ilvl="0">
+      <w:startOverride w:val="1"/>
+    </w:lvlOverride>
+    <w:lvlOverride w:ilvl="1">
+      <w:startOverride w:val="1"/>
+    </w:lvlOverride>
+    <w:lvlOverride w:ilvl="2">
+      <w:startOverride w:val="1"/>
+    </w:lvlOverride>
+    <w:lvlOverride w:ilvl="3">
+      <w:startOverride w:val="1"/>
+    </w:lvlOverride>
+    <w:lvlOverride w:ilvl="4">
+      <w:startOverride w:val="1"/>
+    </w:lvlOverride>
+    <w:lvlOverride w:ilvl="5">
+      <w:startOverride w:val="1"/>
+    </w:lvlOverride>
+    <w:lvlOverride w:ilvl="6">
+      <w:startOverride w:val="1"/>
+    </w:lvlOverride>
+    <w:lvlOverride w:ilvl="7">
+      <w:startOverride w:val="1"/>
+    </w:lvlOverride>
+    <w:lvlOverride w:ilvl="8">
+      <w:startOverride w:val="1"/>
+    </w:lvlOverride>
+  </w:num>
+  <w:num w:numId="3">
+    <w:abstractNumId w:val="2"/>
   </w:num>
 </w:numbering>
 </file>
@@ -7447,6 +8250,83 @@
     <w:uiPriority w:val="99"/>
     <w:rsid w:val="007E7035"/>
   </w:style>
+  <w:style w:type="paragraph" w:styleId="PredformtovanHTML">
+    <w:name w:val="HTML Preformatted"/>
+    <w:basedOn w:val="Normlny"/>
+    <w:link w:val="PredformtovanHTMLChar"/>
+    <w:uiPriority w:val="99"/>
+    <w:semiHidden/>
+    <w:unhideWhenUsed/>
+    <w:rsid w:val="0065718F"/>
+    <w:pPr>
+      <w:tabs>
+        <w:tab w:val="left" w:pos="916"/>
+        <w:tab w:val="left" w:pos="1832"/>
+        <w:tab w:val="left" w:pos="2748"/>
+        <w:tab w:val="left" w:pos="3664"/>
+        <w:tab w:val="left" w:pos="4580"/>
+        <w:tab w:val="left" w:pos="5496"/>
+        <w:tab w:val="left" w:pos="6412"/>
+        <w:tab w:val="left" w:pos="7328"/>
+        <w:tab w:val="left" w:pos="8244"/>
+        <w:tab w:val="left" w:pos="9160"/>
+        <w:tab w:val="left" w:pos="10076"/>
+        <w:tab w:val="left" w:pos="10992"/>
+        <w:tab w:val="left" w:pos="11908"/>
+        <w:tab w:val="left" w:pos="12824"/>
+        <w:tab w:val="left" w:pos="13740"/>
+        <w:tab w:val="left" w:pos="14656"/>
+      </w:tabs>
+    </w:pPr>
+    <w:rPr>
+      <w:rFonts w:ascii="Courier New" w:hAnsi="Courier New" w:cs="Courier New"/>
+      <w:lang w:val="en-GB" w:eastAsia="en-GB"/>
+    </w:rPr>
+  </w:style>
+  <w:style w:type="character" w:customStyle="1" w:styleId="PredformtovanHTMLChar">
+    <w:name w:val="Predformátované HTML Char"/>
+    <w:basedOn w:val="Predvolenpsmoodseku"/>
+    <w:link w:val="PredformtovanHTML"/>
+    <w:uiPriority w:val="99"/>
+    <w:semiHidden/>
+    <w:rsid w:val="0065718F"/>
+    <w:rPr>
+      <w:rFonts w:ascii="Courier New" w:hAnsi="Courier New" w:cs="Courier New"/>
+      <w:lang w:val="en-GB" w:eastAsia="en-GB"/>
+    </w:rPr>
+  </w:style>
+  <w:style w:type="character" w:customStyle="1" w:styleId="None">
+    <w:name w:val="None"/>
+    <w:rsid w:val="0065718F"/>
+    <w:rPr>
+      <w:lang w:val="en-US"/>
+    </w:rPr>
+  </w:style>
+  <w:style w:type="paragraph" w:customStyle="1" w:styleId="Default">
+    <w:name w:val="Default"/>
+    <w:rsid w:val="0065718F"/>
+    <w:rPr>
+      <w:rFonts w:ascii="Helvetica Neue" w:eastAsia="Arial Unicode MS" w:hAnsi="Helvetica Neue" w:cs="Arial Unicode MS"/>
+      <w:color w:val="000000"/>
+      <w:sz w:val="22"/>
+      <w:szCs w:val="22"/>
+      <w:lang w:val="es-ES_tradnl" w:eastAsia="en-GB"/>
+      <w14:textOutline w14:w="0" w14:cap="flat" w14:cmpd="sng" w14:algn="ctr">
+        <w14:noFill/>
+        <w14:prstDash w14:val="solid"/>
+        <w14:bevel/>
+      </w14:textOutline>
+    </w:rPr>
+  </w:style>
+  <w:style w:type="numbering" w:customStyle="1" w:styleId="Numbered">
+    <w:name w:val="Numbered"/>
+    <w:rsid w:val="0065718F"/>
+    <w:pPr>
+      <w:numPr>
+        <w:numId w:val="3"/>
+      </w:numPr>
+    </w:pPr>
+  </w:style>
 </w:styles>
 </file>
 
@@ -7738,7 +8618,7 @@
 </file>
 
 <file path=customXml/itemProps1.xml><?xml version="1.0" encoding="utf-8"?>
-<ds:datastoreItem xmlns:ds="http://schemas.openxmlformats.org/officeDocument/2006/customXml" ds:itemID="{CA0D6A25-2DCB-4DD9-9AA6-2C536ED56436}">
+<ds:datastoreItem xmlns:ds="http://schemas.openxmlformats.org/officeDocument/2006/customXml" ds:itemID="{A1F3A0A7-BA85-4555-99C3-616757ACC257}">
   <ds:schemaRefs>
     <ds:schemaRef ds:uri="http://schemas.openxmlformats.org/officeDocument/2006/bibliography"/>
   </ds:schemaRefs>

</xml_diff>

<commit_message>
from pages to word
</commit_message>
<xml_diff>
--- a/Group8ProjectDescription.docx
+++ b/Group8ProjectDescription.docx
@@ -4441,20 +4441,151 @@
     <w:p>
       <w:pPr>
         <w:rPr>
-          <w:rFonts w:ascii="Arial" w:eastAsia="Arial" w:hAnsi="Arial" w:cs="Arial"/>
-          <w:sz w:val="22"/>
-          <w:szCs w:val="22"/>
-        </w:rPr>
-      </w:pPr>
-      <w:r>
-        <w:t>Example: NHS Evidence, 2003. National Library of Guidelines. [online] Available at: [Accessed 10 October 2009].</w:t>
-      </w:r>
-      <w:r>
-        <w:rPr>
-          <w:rFonts w:ascii="Arial" w:eastAsia="Arial" w:hAnsi="Arial" w:cs="Arial"/>
-          <w:sz w:val="22"/>
-          <w:szCs w:val="22"/>
-        </w:rPr>
+          <w:rStyle w:val="None"/>
+          <w:rFonts w:ascii="Arial" w:eastAsia="Times" w:hAnsi="Arial" w:cs="Arial"/>
+          <w:sz w:val="22"/>
+          <w:szCs w:val="22"/>
+        </w:rPr>
+      </w:pPr>
+      <w:bookmarkStart w:id="7" w:name="_Toc22550268"/>
+      <w:r>
+        <w:rPr>
+          <w:rFonts w:ascii="Arial" w:hAnsi="Arial" w:cs="Arial"/>
+          <w:sz w:val="22"/>
+          <w:szCs w:val="22"/>
+        </w:rPr>
+        <w:t xml:space="preserve">Andrew Powell-Morse, 2016, </w:t>
+      </w:r>
+      <w:r>
+        <w:rPr>
+          <w:rStyle w:val="None"/>
+          <w:rFonts w:ascii="Arial" w:eastAsiaTheme="minorEastAsia" w:hAnsi="Arial" w:cs="Arial"/>
+          <w:i/>
+          <w:iCs/>
+          <w:sz w:val="22"/>
+          <w:szCs w:val="22"/>
+          <w:lang w:val="es-ES_tradnl"/>
+        </w:rPr>
+        <w:t>Waterfall Method, What Is It and When Should I Use It?</w:t>
+      </w:r>
+      <w:r>
+        <w:rPr>
+          <w:rFonts w:ascii="Arial" w:hAnsi="Arial" w:cs="Arial"/>
+          <w:sz w:val="22"/>
+          <w:szCs w:val="22"/>
+        </w:rPr>
+        <w:t xml:space="preserve">...Available at: </w:t>
+      </w:r>
+      <w:hyperlink r:id="rId11" w:history="1">
+        <w:r>
+          <w:rPr>
+            <w:rStyle w:val="Hypertextovprepojenie"/>
+            <w:rFonts w:ascii="Arial" w:eastAsiaTheme="majorEastAsia" w:hAnsi="Arial" w:cs="Arial"/>
+            <w:color w:val="000000"/>
+            <w:sz w:val="22"/>
+            <w:szCs w:val="22"/>
+          </w:rPr>
+          <w:t>https://airbrake.io/blog/sdlc/waterfall-model</w:t>
+        </w:r>
+      </w:hyperlink>
+    </w:p>
+    <w:p>
+      <w:pPr>
+        <w:rPr>
+          <w:rFonts w:ascii="Arial" w:eastAsia="Times" w:hAnsi="Arial" w:cs="Arial"/>
+          <w:sz w:val="22"/>
+          <w:szCs w:val="22"/>
+          <w:lang w:val="es-ES_tradnl"/>
+        </w:rPr>
+      </w:pPr>
+    </w:p>
+    <w:p>
+      <w:pPr>
+        <w:rPr>
+          <w:rStyle w:val="None"/>
+          <w:rFonts w:ascii="Arial" w:eastAsiaTheme="minorEastAsia" w:hAnsi="Arial" w:cs="Arial"/>
+          <w:sz w:val="22"/>
+          <w:szCs w:val="22"/>
+        </w:rPr>
+      </w:pPr>
+      <w:r>
+        <w:rPr>
+          <w:rFonts w:ascii="Arial" w:hAnsi="Arial" w:cs="Arial"/>
+          <w:sz w:val="22"/>
+          <w:szCs w:val="22"/>
+        </w:rPr>
+        <w:t>IEEE Computer Society, 2008. IEEE Std 829-2008, IEEE Standard for Software and System Test Documentation,</w:t>
+      </w:r>
+    </w:p>
+    <w:p>
+      <w:pPr>
+        <w:rPr>
+          <w:rFonts w:ascii="Arial" w:eastAsia="Times" w:hAnsi="Arial" w:cs="Arial"/>
+          <w:sz w:val="22"/>
+          <w:szCs w:val="22"/>
+          <w:lang w:val="es-ES_tradnl"/>
+        </w:rPr>
+      </w:pPr>
+    </w:p>
+    <w:p>
+      <w:pPr>
+        <w:rPr>
+          <w:rStyle w:val="None"/>
+          <w:rFonts w:ascii="Arial" w:eastAsiaTheme="minorEastAsia" w:hAnsi="Arial" w:cs="Arial"/>
+          <w:sz w:val="22"/>
+          <w:szCs w:val="22"/>
+        </w:rPr>
+      </w:pPr>
+      <w:r>
+        <w:rPr>
+          <w:rStyle w:val="None"/>
+          <w:rFonts w:ascii="Arial" w:eastAsiaTheme="minorEastAsia" w:hAnsi="Arial" w:cs="Arial"/>
+          <w:i/>
+          <w:iCs/>
+          <w:sz w:val="22"/>
+          <w:szCs w:val="22"/>
+          <w:lang w:val="es-ES_tradnl"/>
+        </w:rPr>
+        <w:t xml:space="preserve">Waterfall Methodology in Project Management. Available at: </w:t>
+      </w:r>
+      <w:hyperlink r:id="rId12" w:history="1">
+        <w:r>
+          <w:rPr>
+            <w:rStyle w:val="Hypertextovprepojenie"/>
+            <w:rFonts w:ascii="Arial" w:eastAsiaTheme="majorEastAsia" w:hAnsi="Arial" w:cs="Arial"/>
+            <w:i/>
+            <w:iCs/>
+            <w:color w:val="000000"/>
+            <w:sz w:val="22"/>
+            <w:szCs w:val="22"/>
+            <w:u w:color="0000FF"/>
+          </w:rPr>
+          <w:t>https://www.projectmanager.com/software/use-cases/waterfall-methodology</w:t>
+        </w:r>
+      </w:hyperlink>
+    </w:p>
+    <w:p>
+      <w:pPr>
+        <w:pStyle w:val="Default"/>
+        <w:spacing w:line="280" w:lineRule="atLeast"/>
+      </w:pPr>
+    </w:p>
+    <w:p>
+      <w:pPr>
+        <w:rPr>
+          <w:rFonts w:ascii="Helvetica Neue" w:eastAsia="Arial Unicode MS" w:hAnsi="Helvetica Neue" w:cs="Arial Unicode MS"/>
+          <w:color w:val="000000"/>
+          <w:sz w:val="22"/>
+          <w:szCs w:val="22"/>
+          <w:lang w:val="es-ES_tradnl" w:eastAsia="en-GB"/>
+          <w14:textOutline w14:w="0" w14:cap="flat" w14:cmpd="sng" w14:algn="ctr">
+            <w14:noFill/>
+            <w14:prstDash w14:val="solid"/>
+            <w14:bevel/>
+          </w14:textOutline>
+        </w:rPr>
+      </w:pPr>
+      <w:r>
         <w:br w:type="page"/>
       </w:r>
     </w:p>
@@ -4471,16 +4602,31 @@
           <w:w w:val="99"/>
         </w:rPr>
       </w:pPr>
-      <w:bookmarkStart w:id="7" w:name="_Toc22550268"/>
       <w:r>
         <w:rPr>
           <w:rFonts w:eastAsia="Arial"/>
           <w:w w:val="99"/>
         </w:rPr>
         <w:lastRenderedPageBreak/>
+        <w:softHyphen/>
+      </w:r>
+      <w:r>
+        <w:rPr>
+          <w:rFonts w:eastAsia="Arial"/>
+          <w:w w:val="99"/>
+        </w:rPr>
+        <w:softHyphen/>
+      </w:r>
+      <w:r>
+        <w:rPr>
+          <w:rFonts w:eastAsia="Arial"/>
+          <w:w w:val="99"/>
+        </w:rPr>
         <w:t>Group contract</w:t>
       </w:r>
+      <w:bookmarkStart w:id="8" w:name="_GoBack"/>
       <w:bookmarkEnd w:id="7"/>
+      <w:bookmarkEnd w:id="8"/>
     </w:p>
     <w:p>
       <w:pPr>
@@ -6069,7 +6215,7 @@
                           </pic:cNvPicPr>
                         </pic:nvPicPr>
                         <pic:blipFill>
-                          <a:blip r:embed="rId11" cstate="print">
+                          <a:blip r:embed="rId13" cstate="print">
                             <a:extLst>
                               <a:ext uri="{28A0092B-C50C-407E-A947-70E740481C1C}">
                                 <a14:useLocalDpi xmlns:a14="http://schemas.microsoft.com/office/drawing/2010/main" val="0"/>
@@ -6203,7 +6349,7 @@
                           </pic:cNvPicPr>
                         </pic:nvPicPr>
                         <pic:blipFill>
-                          <a:blip r:embed="rId12" cstate="print">
+                          <a:blip r:embed="rId14" cstate="print">
                             <a:extLst>
                               <a:ext uri="{28A0092B-C50C-407E-A947-70E740481C1C}">
                                 <a14:useLocalDpi xmlns:a14="http://schemas.microsoft.com/office/drawing/2010/main" val="0"/>
@@ -6336,7 +6482,7 @@
                           </pic:cNvPicPr>
                         </pic:nvPicPr>
                         <pic:blipFill>
-                          <a:blip r:embed="rId13" cstate="print">
+                          <a:blip r:embed="rId15" cstate="print">
                             <a:extLst>
                               <a:ext uri="{28A0092B-C50C-407E-A947-70E740481C1C}">
                                 <a14:useLocalDpi xmlns:a14="http://schemas.microsoft.com/office/drawing/2010/main" val="0"/>
@@ -6472,7 +6618,7 @@
                           </pic:cNvPicPr>
                         </pic:nvPicPr>
                         <pic:blipFill>
-                          <a:blip r:embed="rId14" cstate="print">
+                          <a:blip r:embed="rId16" cstate="print">
                             <a:extLst>
                               <a:ext uri="{28A0092B-C50C-407E-A947-70E740481C1C}">
                                 <a14:useLocalDpi xmlns:a14="http://schemas.microsoft.com/office/drawing/2010/main" val="0"/>
@@ -6539,8 +6685,6 @@
           <w:szCs w:val="22"/>
         </w:rPr>
       </w:pPr>
-      <w:bookmarkStart w:id="8" w:name="_GoBack"/>
-      <w:bookmarkEnd w:id="8"/>
     </w:p>
     <w:sectPr>
       <w:pgSz w:w="11920" w:h="16840"/>
@@ -8327,6 +8471,43 @@
       </w:numPr>
     </w:pPr>
   </w:style>
+  <w:style w:type="character" w:customStyle="1" w:styleId="Hyperlink0">
+    <w:name w:val="Hyperlink.0"/>
+    <w:basedOn w:val="None"/>
+    <w:rsid w:val="008211DE"/>
+    <w:rPr>
+      <w:outline w:val="0"/>
+      <w:shadow w:val="0"/>
+      <w:emboss w:val="0"/>
+      <w:imprint w:val="0"/>
+      <w:color w:val="1155CC"/>
+      <w:u w:val="single"/>
+      <w:lang w:val="en-US"/>
+      <w14:textFill>
+        <w14:solidFill>
+          <w14:srgbClr w14:val="000000"/>
+        </w14:solidFill>
+      </w14:textFill>
+    </w:rPr>
+  </w:style>
+  <w:style w:type="character" w:customStyle="1" w:styleId="Hyperlink1">
+    <w:name w:val="Hyperlink.1"/>
+    <w:basedOn w:val="Hypertextovprepojenie"/>
+    <w:rsid w:val="008211DE"/>
+    <w:rPr>
+      <w:outline w:val="0"/>
+      <w:shadow w:val="0"/>
+      <w:emboss w:val="0"/>
+      <w:imprint w:val="0"/>
+      <w:color w:val="0000FF"/>
+      <w:u w:val="single" w:color="0000FF"/>
+      <w14:textFill>
+        <w14:solidFill>
+          <w14:srgbClr w14:val="000000"/>
+        </w14:solidFill>
+      </w14:textFill>
+    </w:rPr>
+  </w:style>
 </w:styles>
 </file>
 
@@ -8618,7 +8799,7 @@
 </file>
 
 <file path=customXml/itemProps1.xml><?xml version="1.0" encoding="utf-8"?>
-<ds:datastoreItem xmlns:ds="http://schemas.openxmlformats.org/officeDocument/2006/customXml" ds:itemID="{A1F3A0A7-BA85-4555-99C3-616757ACC257}">
+<ds:datastoreItem xmlns:ds="http://schemas.openxmlformats.org/officeDocument/2006/customXml" ds:itemID="{B58A4254-2D0D-4626-BD81-9E5F89FD081F}">
   <ds:schemaRefs>
     <ds:schemaRef ds:uri="http://schemas.openxmlformats.org/officeDocument/2006/bibliography"/>
   </ds:schemaRefs>

</xml_diff>